<commit_message>
Added new text docx's none of the files have been properly spell checked yet.
</commit_message>
<xml_diff>
--- a/non latex text/System features - agent controller.docx
+++ b/non latex text/System features - agent controller.docx
@@ -81,8 +81,6 @@
         </w:rPr>
         <w:t>Agent</w:t>
       </w:r>
-      <w:bookmarkStart w:id="0" w:name="_GoBack"/>
-      <w:bookmarkEnd w:id="0"/>
       <w:r>
         <w:rPr>
           <w:lang w:val="en-US"/>
@@ -122,7 +120,7 @@
           <v:shape id="_x0000_i1025" type="#_x0000_t75" style="width:481.6pt;height:330.8pt" o:ole="">
             <v:imagedata r:id="rId5" o:title=""/>
           </v:shape>
-          <o:OLEObject Type="Embed" ProgID="Visio.Drawing.11" ShapeID="_x0000_i1025" DrawAspect="Content" ObjectID="_1433352626" r:id="rId6"/>
+          <o:OLEObject Type="Embed" ProgID="Visio.Drawing.11" ShapeID="_x0000_i1025" DrawAspect="Content" ObjectID="_1433366277" r:id="rId6"/>
         </w:object>
       </w:r>
     </w:p>
@@ -332,13 +330,60 @@
           <w:b/>
           <w:lang w:val="en-US"/>
         </w:rPr>
+        <w:t>The ##</w:t>
+      </w:r>
+      <w:proofErr w:type="spellStart"/>
+      <w:r>
+        <w:rPr>
+          <w:b/>
+          <w:lang w:val="en-US"/>
+        </w:rPr>
+        <w:t>AgentManager</w:t>
+      </w:r>
+      <w:proofErr w:type="spellEnd"/>
+      <w:r>
+        <w:rPr>
+          <w:b/>
+          <w:lang w:val="en-US"/>
+        </w:rPr>
+        <w:t>##</w:t>
+      </w:r>
+      <w:r>
+        <w:rPr>
+          <w:lang w:val="en-US"/>
+        </w:rPr>
+        <w:t xml:space="preserve"> has the duty of speaking directly with the agent language it attempts to interface with, its job is to arrange it so that all agents the APL  wishes to take control of is done so through it, it </w:t>
+      </w:r>
+      <w:r>
+        <w:rPr>
+          <w:lang w:val="en-US"/>
+        </w:rPr>
         <w:lastRenderedPageBreak/>
+        <w:t>should do so by spawning ##</w:t>
+      </w:r>
+      <w:proofErr w:type="spellStart"/>
+      <w:r>
+        <w:rPr>
+          <w:lang w:val="en-US"/>
+        </w:rPr>
+        <w:t>AgentControllers</w:t>
+      </w:r>
+      <w:proofErr w:type="spellEnd"/>
+      <w:r>
+        <w:rPr>
+          <w:lang w:val="en-US"/>
+        </w:rPr>
+        <w:t xml:space="preserve">## to all newly controlled agents. </w:t>
+      </w:r>
+      <w:r>
+        <w:rPr>
+          <w:lang w:val="en-US"/>
+        </w:rPr>
         <w:t>The ##</w:t>
       </w:r>
       <w:proofErr w:type="spellStart"/>
       <w:r>
         <w:rPr>
-          <w:b/>
           <w:lang w:val="en-US"/>
         </w:rPr>
         <w:t>AgentManager</w:t>
@@ -346,30 +391,45 @@
       <w:proofErr w:type="spellEnd"/>
       <w:r>
         <w:rPr>
-          <w:b/>
-          <w:lang w:val="en-US"/>
-        </w:rPr>
-        <w:t>##</w:t>
-      </w:r>
-      <w:r>
-        <w:rPr>
-          <w:lang w:val="en-US"/>
-        </w:rPr>
-        <w:t xml:space="preserve"> has the duty of speaking directly with the agent language it attempts to interface with, its job is to arrange it so that all agents the APL  wishes to take control of is done so through it, it should do so by spawning ##</w:t>
-      </w:r>
-      <w:proofErr w:type="spellStart"/>
-      <w:r>
-        <w:rPr>
-          <w:lang w:val="en-US"/>
-        </w:rPr>
-        <w:t>AgentControllers</w:t>
-      </w:r>
-      <w:proofErr w:type="spellEnd"/>
-      <w:r>
-        <w:rPr>
-          <w:lang w:val="en-US"/>
-        </w:rPr>
-        <w:t xml:space="preserve">## to all newly controlled agents. </w:t>
+          <w:lang w:val="en-US"/>
+        </w:rPr>
+        <w:t>## is in that sense much akin to an Abstract Factory which according to the design pattern requires that an abstract class has a method generates a certain type of what object but not exactly which object. The idea is of course that if you have an ##</w:t>
+      </w:r>
+      <w:proofErr w:type="spellStart"/>
+      <w:r>
+        <w:rPr>
+          <w:lang w:val="en-US"/>
+        </w:rPr>
+        <w:t>GoalAgentManager</w:t>
+      </w:r>
+      <w:proofErr w:type="spellEnd"/>
+      <w:r>
+        <w:rPr>
+          <w:lang w:val="en-US"/>
+        </w:rPr>
+        <w:t>## then the controller it constructs would be ##</w:t>
+      </w:r>
+      <w:proofErr w:type="spellStart"/>
+      <w:r>
+        <w:rPr>
+          <w:lang w:val="en-US"/>
+        </w:rPr>
+        <w:t>GoalAgentController</w:t>
+      </w:r>
+      <w:proofErr w:type="spellEnd"/>
+      <w:r>
+        <w:rPr>
+          <w:lang w:val="en-US"/>
+        </w:rPr>
+        <w:t>##. By making it an abstract method we ensure at compile time that the engine framework is properly used which is very good for the user.</w:t>
+      </w:r>
+      <w:bookmarkStart w:id="0" w:name="_GoBack"/>
+      <w:bookmarkEnd w:id="0"/>
+      <w:r>
+        <w:rPr>
+          <w:lang w:val="en-US"/>
+        </w:rPr>
+        <w:t xml:space="preserve"> </w:t>
       </w:r>
     </w:p>
     <w:p>
@@ -431,6 +491,165 @@
         <w:rPr>
           <w:lang w:val="en-US"/>
         </w:rPr>
+        <w:t>To simplify the ##</w:t>
+      </w:r>
+      <w:proofErr w:type="spellStart"/>
+      <w:r>
+        <w:rPr>
+          <w:lang w:val="en-US"/>
+        </w:rPr>
+        <w:t>AgentController</w:t>
+      </w:r>
+      <w:proofErr w:type="spellEnd"/>
+      <w:r>
+        <w:rPr>
+          <w:lang w:val="en-US"/>
+        </w:rPr>
+        <w:t>## design we provide a method on it called ##</w:t>
+      </w:r>
+      <w:proofErr w:type="spellStart"/>
+      <w:r>
+        <w:rPr>
+          <w:lang w:val="en-US"/>
+        </w:rPr>
+        <w:t>PerformAction</w:t>
+      </w:r>
+      <w:proofErr w:type="spellEnd"/>
+      <w:r>
+        <w:rPr>
+          <w:lang w:val="en-US"/>
+        </w:rPr>
+        <w:t>##, this method purpose is to make it very easy for executing actions on the agent it controls. Basically when the ##</w:t>
+      </w:r>
+      <w:proofErr w:type="spellStart"/>
+      <w:r>
+        <w:rPr>
+          <w:lang w:val="en-US"/>
+        </w:rPr>
+        <w:t>PerformAction</w:t>
+      </w:r>
+      <w:proofErr w:type="spellEnd"/>
+      <w:r>
+        <w:rPr>
+          <w:lang w:val="en-US"/>
+        </w:rPr>
+        <w:t>## is called the ##</w:t>
+      </w:r>
+      <w:proofErr w:type="spellStart"/>
+      <w:r>
+        <w:rPr>
+          <w:lang w:val="en-US"/>
+        </w:rPr>
+        <w:t>AgentController</w:t>
+      </w:r>
+      <w:proofErr w:type="spellEnd"/>
+      <w:r>
+        <w:rPr>
+          <w:lang w:val="en-US"/>
+        </w:rPr>
+        <w:t>## queues the action given through the method. Then puts the ##</w:t>
+      </w:r>
+      <w:proofErr w:type="spellStart"/>
+      <w:r>
+        <w:rPr>
+          <w:lang w:val="en-US"/>
+        </w:rPr>
+        <w:t>AgentController’s</w:t>
+      </w:r>
+      <w:proofErr w:type="spellEnd"/>
+      <w:r>
+        <w:rPr>
+          <w:lang w:val="en-US"/>
+        </w:rPr>
+        <w:t>## thread to sleep, once the action</w:t>
+      </w:r>
+      <w:r>
+        <w:rPr>
+          <w:lang w:val="en-US"/>
+        </w:rPr>
+        <w:t xml:space="preserve"> has been executed by the engine. The ##</w:t>
+      </w:r>
+      <w:proofErr w:type="spellStart"/>
+      <w:r>
+        <w:rPr>
+          <w:lang w:val="en-US"/>
+        </w:rPr>
+        <w:t>AgentController</w:t>
+      </w:r>
+      <w:proofErr w:type="spellEnd"/>
+      <w:r>
+        <w:rPr>
+          <w:lang w:val="en-US"/>
+        </w:rPr>
+        <w:t>## is woken up and returns from the ##</w:t>
+      </w:r>
+      <w:proofErr w:type="spellStart"/>
+      <w:r>
+        <w:rPr>
+          <w:lang w:val="en-US"/>
+        </w:rPr>
+        <w:t>performAction</w:t>
+      </w:r>
+      <w:proofErr w:type="spellEnd"/>
+      <w:r>
+        <w:rPr>
+          <w:lang w:val="en-US"/>
+        </w:rPr>
+        <w:t>## method. All percepts received by the ##</w:t>
+      </w:r>
+      <w:proofErr w:type="spellStart"/>
+      <w:r>
+        <w:rPr>
+          <w:lang w:val="en-US"/>
+        </w:rPr>
+        <w:t>AgentController</w:t>
+      </w:r>
+      <w:proofErr w:type="spellEnd"/>
+      <w:r>
+        <w:rPr>
+          <w:lang w:val="en-US"/>
+        </w:rPr>
+        <w:t>## during this time is stored on the ##</w:t>
+      </w:r>
+      <w:proofErr w:type="spellStart"/>
+      <w:r>
+        <w:rPr>
+          <w:lang w:val="en-US"/>
+        </w:rPr>
+        <w:t>AgentController</w:t>
+      </w:r>
+      <w:proofErr w:type="spellEnd"/>
+      <w:r>
+        <w:rPr>
+          <w:lang w:val="en-US"/>
+        </w:rPr>
+        <w:t xml:space="preserve">## and can be easily accessed by the actual </w:t>
+      </w:r>
+      <w:proofErr w:type="spellStart"/>
+      <w:r>
+        <w:rPr>
+          <w:lang w:val="en-US"/>
+        </w:rPr>
+        <w:t>AgentController</w:t>
+      </w:r>
+      <w:proofErr w:type="spellEnd"/>
+      <w:r>
+        <w:rPr>
+          <w:lang w:val="en-US"/>
+        </w:rPr>
+        <w:t>.</w:t>
+      </w:r>
+    </w:p>
+    <w:p>
+      <w:pPr>
+        <w:rPr>
+          <w:lang w:val="en-US"/>
+        </w:rPr>
+      </w:pPr>
+      <w:r>
+        <w:rPr>
+          <w:lang w:val="en-US"/>
+        </w:rPr>
         <w:t xml:space="preserve">The process of an AP taking control of an agent can be seen </w:t>
       </w:r>
       <w:r>
@@ -442,6 +661,7 @@
       <w:proofErr w:type="spellStart"/>
       <w:r>
         <w:rPr>
+          <w:b/>
           <w:lang w:val="en-US"/>
         </w:rPr>
         <w:t>APConnectingToAndControllingAC</w:t>
@@ -449,9 +669,16 @@
       <w:proofErr w:type="spellEnd"/>
       <w:r>
         <w:rPr>
-          <w:lang w:val="en-US"/>
-        </w:rPr>
-        <w:t>, basically the AP calls the ##</w:t>
+          <w:b/>
+          <w:lang w:val="en-US"/>
+        </w:rPr>
+        <w:t>,</w:t>
+      </w:r>
+      <w:r>
+        <w:rPr>
+          <w:lang w:val="en-US"/>
+        </w:rPr>
+        <w:t xml:space="preserve"> basically the AP calls the ##</w:t>
       </w:r>
       <w:proofErr w:type="spellStart"/>
       <w:r>
@@ -556,6 +783,61 @@
           <w:lang w:val="en-US"/>
         </w:rPr>
         <w:t xml:space="preserve"> to convert these commands into actual actions which the engine can understand.</w:t>
+      </w:r>
+    </w:p>
+    <w:p>
+      <w:pPr>
+        <w:pStyle w:val="Heading2"/>
+        <w:rPr>
+          <w:lang w:val="en-US"/>
+        </w:rPr>
+      </w:pPr>
+      <w:r>
+        <w:rPr>
+          <w:lang w:val="en-US"/>
+        </w:rPr>
+        <w:t>Example</w:t>
+      </w:r>
+    </w:p>
+    <w:p>
+      <w:pPr>
+        <w:rPr>
+          <w:lang w:val="en-US"/>
+        </w:rPr>
+      </w:pPr>
+      <w:r>
+        <w:rPr>
+          <w:lang w:val="en-US"/>
+        </w:rPr>
+        <w:t xml:space="preserve">As this project is about working with goal in particular we have created an extension for the </w:t>
+      </w:r>
+      <w:proofErr w:type="spellStart"/>
+      <w:r>
+        <w:rPr>
+          <w:lang w:val="en-US"/>
+        </w:rPr>
+        <w:t>AgentController</w:t>
+      </w:r>
+      <w:proofErr w:type="spellEnd"/>
+      <w:r>
+        <w:rPr>
+          <w:lang w:val="en-US"/>
+        </w:rPr>
+        <w:t xml:space="preserve"> designed specially to work with goal, therefor any example shown here would be incomplete compared to the EIS/Goal implementation we have made. As such go to Section: GOAL/EIS Extension for a proper example of how to use the </w:t>
+      </w:r>
+      <w:proofErr w:type="spellStart"/>
+      <w:r>
+        <w:rPr>
+          <w:lang w:val="en-US"/>
+        </w:rPr>
+        <w:t>AgentController</w:t>
+      </w:r>
+      <w:proofErr w:type="spellEnd"/>
+      <w:r>
+        <w:rPr>
+          <w:lang w:val="en-US"/>
+        </w:rPr>
+        <w:t>.</w:t>
       </w:r>
     </w:p>
     <w:p>
@@ -960,6 +1242,36 @@
       <w:color w:val="4F81BD" w:themeColor="accent1"/>
     </w:rPr>
   </w:style>
+  <w:style w:type="paragraph" w:styleId="BalloonText">
+    <w:name w:val="Balloon Text"/>
+    <w:basedOn w:val="Normal"/>
+    <w:link w:val="BalloonTextChar"/>
+    <w:uiPriority w:val="99"/>
+    <w:semiHidden/>
+    <w:unhideWhenUsed/>
+    <w:rsid w:val="00DC381E"/>
+    <w:pPr>
+      <w:spacing w:after="0" w:line="240" w:lineRule="auto"/>
+    </w:pPr>
+    <w:rPr>
+      <w:rFonts w:ascii="Tahoma" w:hAnsi="Tahoma" w:cs="Tahoma"/>
+      <w:sz w:val="16"/>
+      <w:szCs w:val="16"/>
+    </w:rPr>
+  </w:style>
+  <w:style w:type="character" w:customStyle="1" w:styleId="BalloonTextChar">
+    <w:name w:val="Balloon Text Char"/>
+    <w:basedOn w:val="DefaultParagraphFont"/>
+    <w:link w:val="BalloonText"/>
+    <w:uiPriority w:val="99"/>
+    <w:semiHidden/>
+    <w:rsid w:val="00DC381E"/>
+    <w:rPr>
+      <w:rFonts w:ascii="Tahoma" w:hAnsi="Tahoma" w:cs="Tahoma"/>
+      <w:sz w:val="16"/>
+      <w:szCs w:val="16"/>
+    </w:rPr>
+  </w:style>
 </w:styles>
 </file>
 
@@ -1299,6 +1611,36 @@
       <w:b/>
       <w:bCs/>
       <w:color w:val="4F81BD" w:themeColor="accent1"/>
+    </w:rPr>
+  </w:style>
+  <w:style w:type="paragraph" w:styleId="BalloonText">
+    <w:name w:val="Balloon Text"/>
+    <w:basedOn w:val="Normal"/>
+    <w:link w:val="BalloonTextChar"/>
+    <w:uiPriority w:val="99"/>
+    <w:semiHidden/>
+    <w:unhideWhenUsed/>
+    <w:rsid w:val="00DC381E"/>
+    <w:pPr>
+      <w:spacing w:after="0" w:line="240" w:lineRule="auto"/>
+    </w:pPr>
+    <w:rPr>
+      <w:rFonts w:ascii="Tahoma" w:hAnsi="Tahoma" w:cs="Tahoma"/>
+      <w:sz w:val="16"/>
+      <w:szCs w:val="16"/>
+    </w:rPr>
+  </w:style>
+  <w:style w:type="character" w:customStyle="1" w:styleId="BalloonTextChar">
+    <w:name w:val="Balloon Text Char"/>
+    <w:basedOn w:val="DefaultParagraphFont"/>
+    <w:link w:val="BalloonText"/>
+    <w:uiPriority w:val="99"/>
+    <w:semiHidden/>
+    <w:rsid w:val="00DC381E"/>
+    <w:rPr>
+      <w:rFonts w:ascii="Tahoma" w:hAnsi="Tahoma" w:cs="Tahoma"/>
+      <w:sz w:val="16"/>
+      <w:szCs w:val="16"/>
     </w:rPr>
   </w:style>
 </w:styles>

</xml_diff>